<commit_message>
changed the review on first page
</commit_message>
<xml_diff>
--- a/URI Guidelines for publishing Linked Datasets.docx
+++ b/URI Guidelines for publishing Linked Datasets.docx
@@ -37,25 +37,10 @@
           <w:sz w:val="46"/>
           <w:lang w:val="en-AU"/>
         </w:rPr>
-        <w:t xml:space="preserve">DRAFT </w:t>
-      </w:r>
-      <w:commentRangeStart w:id="1"/>
-      <w:r>
-        <w:rPr>
-          <w:rFonts w:ascii="Arial" w:eastAsia="Arial" w:hAnsi="Arial" w:cs="Arial"/>
-          <w:b/>
-          <w:sz w:val="46"/>
-          <w:lang w:val="en-AU"/>
-        </w:rPr>
-        <w:t xml:space="preserve">URI </w:t>
-      </w:r>
-      <w:commentRangeEnd w:id="1"/>
-      <w:r>
-        <w:rPr>
-          <w:lang w:val="en-AU"/>
-        </w:rPr>
-        <w:commentReference w:id="1"/>
-      </w:r>
+        <w:t xml:space="preserve">DRAFT URI </w:t>
+      </w:r>
+      <w:bookmarkStart w:id="1" w:name="_GoBack"/>
+      <w:bookmarkEnd w:id="1"/>
       <w:r>
         <w:rPr>
           <w:rFonts w:ascii="Arial" w:eastAsia="Arial" w:hAnsi="Arial" w:cs="Arial"/>
@@ -1423,12 +1408,6 @@
         <w:gridCol w:w="6455"/>
       </w:tblGrid>
       <w:tr>
-        <w:tblPrEx>
-          <w:tblCellMar>
-            <w:top w:w="0" w:type="dxa"/>
-            <w:bottom w:w="0" w:type="dxa"/>
-          </w:tblCellMar>
-        </w:tblPrEx>
         <w:tc>
           <w:tcPr>
             <w:tcW w:w="2525" w:type="dxa"/>
@@ -2509,12 +2488,6 @@
         <w:gridCol w:w="6455"/>
       </w:tblGrid>
       <w:tr>
-        <w:tblPrEx>
-          <w:tblCellMar>
-            <w:top w:w="0" w:type="dxa"/>
-            <w:bottom w:w="0" w:type="dxa"/>
-          </w:tblCellMar>
-        </w:tblPrEx>
         <w:tc>
           <w:tcPr>
             <w:tcW w:w="2525" w:type="dxa"/>
@@ -2778,12 +2751,6 @@
         <w:gridCol w:w="1865"/>
       </w:tblGrid>
       <w:tr>
-        <w:tblPrEx>
-          <w:tblCellMar>
-            <w:top w:w="0" w:type="dxa"/>
-            <w:bottom w:w="0" w:type="dxa"/>
-          </w:tblCellMar>
-        </w:tblPrEx>
         <w:tc>
           <w:tcPr>
             <w:tcW w:w="7160" w:type="dxa"/>
@@ -2853,12 +2820,6 @@
         </w:tc>
       </w:tr>
       <w:tr>
-        <w:tblPrEx>
-          <w:tblCellMar>
-            <w:top w:w="0" w:type="dxa"/>
-            <w:bottom w:w="0" w:type="dxa"/>
-          </w:tblCellMar>
-        </w:tblPrEx>
         <w:tc>
           <w:tcPr>
             <w:tcW w:w="7160" w:type="dxa"/>
@@ -2922,12 +2883,6 @@
         </w:tc>
       </w:tr>
       <w:tr>
-        <w:tblPrEx>
-          <w:tblCellMar>
-            <w:top w:w="0" w:type="dxa"/>
-            <w:bottom w:w="0" w:type="dxa"/>
-          </w:tblCellMar>
-        </w:tblPrEx>
         <w:tc>
           <w:tcPr>
             <w:tcW w:w="7160" w:type="dxa"/>
@@ -2991,12 +2946,6 @@
         </w:tc>
       </w:tr>
       <w:tr>
-        <w:tblPrEx>
-          <w:tblCellMar>
-            <w:top w:w="0" w:type="dxa"/>
-            <w:bottom w:w="0" w:type="dxa"/>
-          </w:tblCellMar>
-        </w:tblPrEx>
         <w:tc>
           <w:tcPr>
             <w:tcW w:w="7160" w:type="dxa"/>
@@ -3053,12 +3002,6 @@
         </w:tc>
       </w:tr>
       <w:tr>
-        <w:tblPrEx>
-          <w:tblCellMar>
-            <w:top w:w="0" w:type="dxa"/>
-            <w:bottom w:w="0" w:type="dxa"/>
-          </w:tblCellMar>
-        </w:tblPrEx>
         <w:tc>
           <w:tcPr>
             <w:tcW w:w="7160" w:type="dxa"/>
@@ -3115,12 +3058,6 @@
         </w:tc>
       </w:tr>
       <w:tr>
-        <w:tblPrEx>
-          <w:tblCellMar>
-            <w:top w:w="0" w:type="dxa"/>
-            <w:bottom w:w="0" w:type="dxa"/>
-          </w:tblCellMar>
-        </w:tblPrEx>
         <w:tc>
           <w:tcPr>
             <w:tcW w:w="7160" w:type="dxa"/>
@@ -3184,12 +3121,6 @@
         </w:tc>
       </w:tr>
       <w:tr>
-        <w:tblPrEx>
-          <w:tblCellMar>
-            <w:top w:w="0" w:type="dxa"/>
-            <w:bottom w:w="0" w:type="dxa"/>
-          </w:tblCellMar>
-        </w:tblPrEx>
         <w:tc>
           <w:tcPr>
             <w:tcW w:w="7160" w:type="dxa"/>
@@ -4609,7 +4540,7 @@
         </w:rPr>
         <w:t xml:space="preserve">a particular Linked dataset the </w:t>
       </w:r>
-      <w:hyperlink r:id="rId9">
+      <w:hyperlink r:id="rId8">
         <w:r>
           <w:rPr>
             <w:color w:val="1155CC"/>
@@ -4935,12 +4866,6 @@
         <w:gridCol w:w="1865"/>
       </w:tblGrid>
       <w:tr>
-        <w:tblPrEx>
-          <w:tblCellMar>
-            <w:top w:w="0" w:type="dxa"/>
-            <w:bottom w:w="0" w:type="dxa"/>
-          </w:tblCellMar>
-        </w:tblPrEx>
         <w:tc>
           <w:tcPr>
             <w:tcW w:w="7160" w:type="dxa"/>
@@ -5006,12 +4931,6 @@
         </w:tc>
       </w:tr>
       <w:tr>
-        <w:tblPrEx>
-          <w:tblCellMar>
-            <w:top w:w="0" w:type="dxa"/>
-            <w:bottom w:w="0" w:type="dxa"/>
-          </w:tblCellMar>
-        </w:tblPrEx>
         <w:tc>
           <w:tcPr>
             <w:tcW w:w="7160" w:type="dxa"/>
@@ -5069,12 +4988,6 @@
         </w:tc>
       </w:tr>
       <w:tr>
-        <w:tblPrEx>
-          <w:tblCellMar>
-            <w:top w:w="0" w:type="dxa"/>
-            <w:bottom w:w="0" w:type="dxa"/>
-          </w:tblCellMar>
-        </w:tblPrEx>
         <w:tc>
           <w:tcPr>
             <w:tcW w:w="7160" w:type="dxa"/>
@@ -5131,12 +5044,6 @@
         </w:tc>
       </w:tr>
       <w:tr>
-        <w:tblPrEx>
-          <w:tblCellMar>
-            <w:top w:w="0" w:type="dxa"/>
-            <w:bottom w:w="0" w:type="dxa"/>
-          </w:tblCellMar>
-        </w:tblPrEx>
         <w:tc>
           <w:tcPr>
             <w:tcW w:w="7160" w:type="dxa"/>
@@ -5205,12 +5112,6 @@
         </w:tc>
       </w:tr>
       <w:tr>
-        <w:tblPrEx>
-          <w:tblCellMar>
-            <w:top w:w="0" w:type="dxa"/>
-            <w:bottom w:w="0" w:type="dxa"/>
-          </w:tblCellMar>
-        </w:tblPrEx>
         <w:tc>
           <w:tcPr>
             <w:tcW w:w="7160" w:type="dxa"/>
@@ -5551,12 +5452,6 @@
         <w:gridCol w:w="4400"/>
       </w:tblGrid>
       <w:tr>
-        <w:tblPrEx>
-          <w:tblCellMar>
-            <w:top w:w="0" w:type="dxa"/>
-            <w:bottom w:w="0" w:type="dxa"/>
-          </w:tblCellMar>
-        </w:tblPrEx>
         <w:tc>
           <w:tcPr>
             <w:tcW w:w="2540" w:type="dxa"/>
@@ -5640,12 +5535,6 @@
         </w:tc>
       </w:tr>
       <w:tr>
-        <w:tblPrEx>
-          <w:tblCellMar>
-            <w:top w:w="0" w:type="dxa"/>
-            <w:bottom w:w="0" w:type="dxa"/>
-          </w:tblCellMar>
-        </w:tblPrEx>
         <w:tc>
           <w:tcPr>
             <w:tcW w:w="2540" w:type="dxa"/>
@@ -5826,12 +5715,6 @@
         </w:tc>
       </w:tr>
       <w:tr>
-        <w:tblPrEx>
-          <w:tblCellMar>
-            <w:top w:w="0" w:type="dxa"/>
-            <w:bottom w:w="0" w:type="dxa"/>
-          </w:tblCellMar>
-        </w:tblPrEx>
         <w:tc>
           <w:tcPr>
             <w:tcW w:w="2540" w:type="dxa"/>
@@ -5944,12 +5827,6 @@
         </w:tc>
       </w:tr>
       <w:tr>
-        <w:tblPrEx>
-          <w:tblCellMar>
-            <w:top w:w="0" w:type="dxa"/>
-            <w:bottom w:w="0" w:type="dxa"/>
-          </w:tblCellMar>
-        </w:tblPrEx>
         <w:tc>
           <w:tcPr>
             <w:tcW w:w="2540" w:type="dxa"/>
@@ -6678,7 +6555,7 @@
       <w:r>
         <w:rPr>
           <w:noProof/>
-          <w:lang w:val="en-AU" w:eastAsia="en-US"/>
+          <w:lang w:eastAsia="en-US"/>
         </w:rPr>
         <w:lastRenderedPageBreak/>
         <w:drawing>
@@ -6695,7 +6572,7 @@
                     <pic:cNvPicPr preferRelativeResize="0"/>
                   </pic:nvPicPr>
                   <pic:blipFill>
-                    <a:blip r:embed="rId10"/>
+                    <a:blip r:embed="rId9"/>
                     <a:srcRect/>
                     <a:stretch>
                       <a:fillRect/>
@@ -7311,12 +7188,6 @@
         <w:gridCol w:w="6425"/>
       </w:tblGrid>
       <w:tr>
-        <w:tblPrEx>
-          <w:tblCellMar>
-            <w:top w:w="0" w:type="dxa"/>
-            <w:bottom w:w="0" w:type="dxa"/>
-          </w:tblCellMar>
-        </w:tblPrEx>
         <w:tc>
           <w:tcPr>
             <w:tcW w:w="2360" w:type="dxa"/>
@@ -7620,12 +7491,6 @@
         </w:tc>
       </w:tr>
       <w:tr>
-        <w:tblPrEx>
-          <w:tblCellMar>
-            <w:top w:w="0" w:type="dxa"/>
-            <w:bottom w:w="0" w:type="dxa"/>
-          </w:tblCellMar>
-        </w:tblPrEx>
         <w:tc>
           <w:tcPr>
             <w:tcW w:w="2360" w:type="dxa"/>
@@ -8014,12 +7879,6 @@
         </w:tc>
       </w:tr>
       <w:tr>
-        <w:tblPrEx>
-          <w:tblCellMar>
-            <w:top w:w="0" w:type="dxa"/>
-            <w:bottom w:w="0" w:type="dxa"/>
-          </w:tblCellMar>
-        </w:tblPrEx>
         <w:tc>
           <w:tcPr>
             <w:tcW w:w="2360" w:type="dxa"/>
@@ -8994,12 +8853,6 @@
         <w:gridCol w:w="6800"/>
       </w:tblGrid>
       <w:tr>
-        <w:tblPrEx>
-          <w:tblCellMar>
-            <w:top w:w="0" w:type="dxa"/>
-            <w:bottom w:w="0" w:type="dxa"/>
-          </w:tblCellMar>
-        </w:tblPrEx>
         <w:tc>
           <w:tcPr>
             <w:tcW w:w="1985" w:type="dxa"/>
@@ -9183,12 +9036,6 @@
         </w:tc>
       </w:tr>
       <w:tr>
-        <w:tblPrEx>
-          <w:tblCellMar>
-            <w:top w:w="0" w:type="dxa"/>
-            <w:bottom w:w="0" w:type="dxa"/>
-          </w:tblCellMar>
-        </w:tblPrEx>
         <w:tc>
           <w:tcPr>
             <w:tcW w:w="1985" w:type="dxa"/>
@@ -9372,12 +9219,6 @@
         </w:tc>
       </w:tr>
       <w:tr>
-        <w:tblPrEx>
-          <w:tblCellMar>
-            <w:top w:w="0" w:type="dxa"/>
-            <w:bottom w:w="0" w:type="dxa"/>
-          </w:tblCellMar>
-        </w:tblPrEx>
         <w:tc>
           <w:tcPr>
             <w:tcW w:w="1985" w:type="dxa"/>
@@ -9659,7 +9500,7 @@
         </w:rPr>
         <w:t xml:space="preserve">, have to be registered with data.gov.au. Currently, this process requires one to send an email to </w:t>
       </w:r>
-      <w:hyperlink r:id="rId11">
+      <w:hyperlink r:id="rId10">
         <w:r>
           <w:rPr>
             <w:color w:val="1155CC"/>
@@ -12566,12 +12407,6 @@
         <w:gridCol w:w="5600"/>
       </w:tblGrid>
       <w:tr>
-        <w:tblPrEx>
-          <w:tblCellMar>
-            <w:top w:w="0" w:type="dxa"/>
-            <w:bottom w:w="0" w:type="dxa"/>
-          </w:tblCellMar>
-        </w:tblPrEx>
         <w:tc>
           <w:tcPr>
             <w:tcW w:w="2615" w:type="dxa"/>
@@ -12628,12 +12463,6 @@
         </w:tc>
       </w:tr>
       <w:tr>
-        <w:tblPrEx>
-          <w:tblCellMar>
-            <w:top w:w="0" w:type="dxa"/>
-            <w:bottom w:w="0" w:type="dxa"/>
-          </w:tblCellMar>
-        </w:tblPrEx>
         <w:tc>
           <w:tcPr>
             <w:tcW w:w="2615" w:type="dxa"/>
@@ -12823,12 +12652,6 @@
         </w:tc>
       </w:tr>
       <w:tr>
-        <w:tblPrEx>
-          <w:tblCellMar>
-            <w:top w:w="0" w:type="dxa"/>
-            <w:bottom w:w="0" w:type="dxa"/>
-          </w:tblCellMar>
-        </w:tblPrEx>
         <w:tc>
           <w:tcPr>
             <w:tcW w:w="2615" w:type="dxa"/>
@@ -13141,12 +12964,6 @@
         </w:tc>
       </w:tr>
       <w:tr>
-        <w:tblPrEx>
-          <w:tblCellMar>
-            <w:top w:w="0" w:type="dxa"/>
-            <w:bottom w:w="0" w:type="dxa"/>
-          </w:tblCellMar>
-        </w:tblPrEx>
         <w:tc>
           <w:tcPr>
             <w:tcW w:w="2615" w:type="dxa"/>
@@ -13517,7 +13334,7 @@
         </w:rPr>
         <w:t xml:space="preserve">For the example, let us assume a state government agency governing the educational portfolio in the Australian Capital Territory is to publish the “Locations of all ACT schools” in a Linked Data fashion. Currently, a CSV version of this dataset is available at </w:t>
       </w:r>
-      <w:hyperlink r:id="rId12">
+      <w:hyperlink r:id="rId11">
         <w:r>
           <w:rPr>
             <w:color w:val="1155CC"/>
@@ -13877,7 +13694,7 @@
         </w:rPr>
         <w:t xml:space="preserve">above, an email has to be sent to </w:t>
       </w:r>
-      <w:hyperlink r:id="rId13">
+      <w:hyperlink r:id="rId12">
         <w:r>
           <w:rPr>
             <w:color w:val="1155CC"/>
@@ -14084,15 +13901,7 @@
         <w:rPr>
           <w:lang w:val="en-AU"/>
         </w:rPr>
-        <w:t>. The metadata will also include a reference to the storag</w:t>
-      </w:r>
-      <w:bookmarkStart w:id="17" w:name="_GoBack"/>
-      <w:bookmarkEnd w:id="17"/>
-      <w:r>
-        <w:rPr>
-          <w:lang w:val="en-AU"/>
-        </w:rPr>
-        <w:t xml:space="preserve">e </w:t>
+        <w:t xml:space="preserve">. The metadata will also include a reference to the storage </w:t>
       </w:r>
       <w:r>
         <w:rPr>
@@ -14138,8 +13947,8 @@
           <w:lang w:val="en-AU"/>
         </w:rPr>
       </w:pPr>
-      <w:bookmarkStart w:id="18" w:name="h.1vlcemw9iv0h" w:colFirst="0" w:colLast="0"/>
-      <w:bookmarkEnd w:id="18"/>
+      <w:bookmarkStart w:id="17" w:name="h.1vlcemw9iv0h" w:colFirst="0" w:colLast="0"/>
+      <w:bookmarkEnd w:id="17"/>
       <w:r>
         <w:rPr>
           <w:rFonts w:ascii="Arial" w:eastAsia="Arial" w:hAnsi="Arial" w:cs="Arial"/>
@@ -14163,7 +13972,7 @@
         </w:rPr>
         <w:t>[1] Linked Data – Design Issues,</w:t>
       </w:r>
-      <w:hyperlink r:id="rId14">
+      <w:hyperlink r:id="rId13">
         <w:r>
           <w:rPr>
             <w:lang w:val="en-AU"/>
@@ -14171,7 +13980,7 @@
           <w:t xml:space="preserve"> </w:t>
         </w:r>
       </w:hyperlink>
-      <w:hyperlink r:id="rId15">
+      <w:hyperlink r:id="rId14">
         <w:r>
           <w:rPr>
             <w:color w:val="1155CC"/>
@@ -14196,7 +14005,7 @@
         </w:rPr>
         <w:t>[2] Designing URI Sets for the UK Public Sector,</w:t>
       </w:r>
-      <w:hyperlink r:id="rId16">
+      <w:hyperlink r:id="rId15">
         <w:r>
           <w:rPr>
             <w:lang w:val="en-AU"/>
@@ -14204,7 +14013,7 @@
           <w:t xml:space="preserve"> </w:t>
         </w:r>
       </w:hyperlink>
-      <w:hyperlink r:id="rId17">
+      <w:hyperlink r:id="rId16">
         <w:r>
           <w:rPr>
             <w:color w:val="1155CC"/>
@@ -14229,7 +14038,7 @@
         </w:rPr>
         <w:t>[3] 223 Best Practices URI Construction,</w:t>
       </w:r>
-      <w:hyperlink r:id="rId18">
+      <w:hyperlink r:id="rId17">
         <w:r>
           <w:rPr>
             <w:lang w:val="en-AU"/>
@@ -14237,7 +14046,7 @@
           <w:t xml:space="preserve"> </w:t>
         </w:r>
       </w:hyperlink>
-      <w:hyperlink r:id="rId19">
+      <w:hyperlink r:id="rId18">
         <w:r>
           <w:rPr>
             <w:color w:val="1155CC"/>
@@ -14276,7 +14085,7 @@
         </w:rPr>
         <w:t>, UK Linked Data,</w:t>
       </w:r>
-      <w:hyperlink r:id="rId20">
+      <w:hyperlink r:id="rId19">
         <w:r>
           <w:rPr>
             <w:lang w:val="en-AU"/>
@@ -14284,7 +14093,7 @@
           <w:t xml:space="preserve"> </w:t>
         </w:r>
       </w:hyperlink>
-      <w:hyperlink r:id="rId21">
+      <w:hyperlink r:id="rId20">
         <w:r>
           <w:rPr>
             <w:color w:val="1155CC"/>
@@ -14323,7 +14132,7 @@
         </w:rPr>
         <w:t xml:space="preserve"> Vocabulary (DCAT), W3C Working Draft,</w:t>
       </w:r>
-      <w:hyperlink r:id="rId22">
+      <w:hyperlink r:id="rId21">
         <w:r>
           <w:rPr>
             <w:lang w:val="en-AU"/>
@@ -14331,7 +14140,7 @@
           <w:t xml:space="preserve"> </w:t>
         </w:r>
       </w:hyperlink>
-      <w:hyperlink r:id="rId23">
+      <w:hyperlink r:id="rId22">
         <w:r>
           <w:rPr>
             <w:color w:val="1155CC"/>
@@ -14356,7 +14165,7 @@
         </w:rPr>
         <w:t>[6] DCMI Metadata Terms,</w:t>
       </w:r>
-      <w:hyperlink r:id="rId24">
+      <w:hyperlink r:id="rId23">
         <w:r>
           <w:rPr>
             <w:lang w:val="en-AU"/>
@@ -14364,7 +14173,7 @@
           <w:t xml:space="preserve"> </w:t>
         </w:r>
       </w:hyperlink>
-      <w:hyperlink r:id="rId25">
+      <w:hyperlink r:id="rId24">
         <w:r>
           <w:rPr>
             <w:color w:val="1155CC"/>
@@ -14389,7 +14198,7 @@
         </w:rPr>
         <w:t>[7]</w:t>
       </w:r>
-      <w:hyperlink r:id="rId26">
+      <w:hyperlink r:id="rId25">
         <w:r>
           <w:rPr>
             <w:lang w:val="en-AU"/>
@@ -14397,7 +14206,7 @@
           <w:t xml:space="preserve"> </w:t>
         </w:r>
       </w:hyperlink>
-      <w:hyperlink r:id="rId27">
+      <w:hyperlink r:id="rId26">
         <w:r>
           <w:rPr>
             <w:color w:val="1155CC"/>
@@ -14412,7 +14221,7 @@
         </w:rPr>
         <w:t xml:space="preserve"> - URI Template, Proposed Standard, Internet Engineering Task Force (IETF), March 2012</w:t>
       </w:r>
-      <w:hyperlink r:id="rId28">
+      <w:hyperlink r:id="rId27">
         <w:r>
           <w:rPr>
             <w:lang w:val="en-AU"/>
@@ -14420,7 +14229,7 @@
           <w:t xml:space="preserve"> </w:t>
         </w:r>
       </w:hyperlink>
-      <w:hyperlink r:id="rId29">
+      <w:hyperlink r:id="rId28">
         <w:r>
           <w:rPr>
             <w:color w:val="1155CC"/>
@@ -14459,7 +14268,7 @@
         </w:rPr>
         <w:t>-14] Resolved.</w:t>
       </w:r>
-      <w:hyperlink r:id="rId30">
+      <w:hyperlink r:id="rId29">
         <w:r>
           <w:rPr>
             <w:lang w:val="en-AU"/>
@@ -14467,7 +14276,7 @@
           <w:t xml:space="preserve"> </w:t>
         </w:r>
       </w:hyperlink>
-      <w:hyperlink r:id="rId31">
+      <w:hyperlink r:id="rId30">
         <w:r>
           <w:rPr>
             <w:color w:val="1155CC"/>
@@ -14492,7 +14301,7 @@
         </w:rPr>
         <w:t>[9] Cool URIs for the Semantic Web.</w:t>
       </w:r>
-      <w:hyperlink r:id="rId32">
+      <w:hyperlink r:id="rId31">
         <w:r>
           <w:rPr>
             <w:lang w:val="en-AU"/>
@@ -14500,7 +14309,7 @@
           <w:t xml:space="preserve"> </w:t>
         </w:r>
       </w:hyperlink>
-      <w:hyperlink r:id="rId33">
+      <w:hyperlink r:id="rId32">
         <w:r>
           <w:rPr>
             <w:color w:val="1155CC"/>
@@ -14525,7 +14334,7 @@
         </w:rPr>
         <w:t>[10] RFC2616 Hypertext Transfer Protocol -- HTTP/1.1, Internet Engineering Task Force (IETF), June 1999</w:t>
       </w:r>
-      <w:hyperlink r:id="rId34">
+      <w:hyperlink r:id="rId33">
         <w:r>
           <w:rPr>
             <w:lang w:val="en-AU"/>
@@ -14533,7 +14342,7 @@
           <w:t xml:space="preserve"> </w:t>
         </w:r>
       </w:hyperlink>
-      <w:hyperlink r:id="rId35">
+      <w:hyperlink r:id="rId34">
         <w:r>
           <w:rPr>
             <w:color w:val="1155CC"/>
@@ -14573,7 +14382,7 @@
         </w:rPr>
         <w:t>.</w:t>
       </w:r>
-      <w:hyperlink r:id="rId36">
+      <w:hyperlink r:id="rId35">
         <w:r>
           <w:rPr>
             <w:lang w:val="en-AU"/>
@@ -14581,7 +14390,7 @@
           <w:t xml:space="preserve"> </w:t>
         </w:r>
       </w:hyperlink>
-      <w:hyperlink r:id="rId37">
+      <w:hyperlink r:id="rId36">
         <w:r>
           <w:rPr>
             <w:color w:val="1155CC"/>
@@ -14597,7 +14406,7 @@
         </w:rPr>
         <w:t xml:space="preserve"> March 1997. Internet RFC 2119. URL:</w:t>
       </w:r>
-      <w:hyperlink r:id="rId38">
+      <w:hyperlink r:id="rId37">
         <w:r>
           <w:rPr>
             <w:lang w:val="en-AU"/>
@@ -14605,7 +14414,7 @@
           <w:t xml:space="preserve"> </w:t>
         </w:r>
       </w:hyperlink>
-      <w:hyperlink r:id="rId39">
+      <w:hyperlink r:id="rId38">
         <w:r>
           <w:rPr>
             <w:color w:val="1155CC"/>
@@ -14622,7 +14431,7 @@
         <w:br/>
         <w:t xml:space="preserve">[12] RDF 1.1 Concepts and Abstract Syntax, W3C Proposed Recommendation, 09 January 2014, </w:t>
       </w:r>
-      <w:hyperlink r:id="rId40">
+      <w:hyperlink r:id="rId39">
         <w:r>
           <w:rPr>
             <w:color w:val="1155CC"/>
@@ -14657,31 +14466,6 @@
     </w:sectPr>
   </w:body>
 </w:document>
-</file>
-
-<file path=word/comments.xml><?xml version="1.0" encoding="utf-8"?>
-<w:comments xmlns:wpc="http://schemas.microsoft.com/office/word/2010/wordprocessingCanvas" xmlns:mo="http://schemas.microsoft.com/office/mac/office/2008/main" xmlns:mc="http://schemas.openxmlformats.org/markup-compatibility/2006" xmlns:mv="urn:schemas-microsoft-com:mac:vml" xmlns:o="urn:schemas-microsoft-com:office:office" xmlns:r="http://schemas.openxmlformats.org/officeDocument/2006/relationships" xmlns:m="http://schemas.openxmlformats.org/officeDocument/2006/math" xmlns:v="urn:schemas-microsoft-com:vml" xmlns:wp14="http://schemas.microsoft.com/office/word/2010/wordprocessingDrawing" xmlns:wp="http://schemas.openxmlformats.org/drawingml/2006/wordprocessingDrawing" xmlns:w10="urn:schemas-microsoft-com:office:word" xmlns:w="http://schemas.openxmlformats.org/wordprocessingml/2006/main" xmlns:w14="http://schemas.microsoft.com/office/word/2010/wordml" xmlns:wpg="http://schemas.microsoft.com/office/word/2010/wordprocessingGroup" xmlns:wpi="http://schemas.microsoft.com/office/word/2010/wordprocessingInk" xmlns:wne="http://schemas.microsoft.com/office/word/2006/wordml" xmlns:wps="http://schemas.microsoft.com/office/word/2010/wordprocessingShape" mc:Ignorable="w14 wp14">
-  <w:comment w:id="1" w:author="Dale Percival" w:date="2013-11-03T18:28:00Z" w:initials="">
-    <w:p>
-      <w:pPr>
-        <w:pStyle w:val="normal0"/>
-        <w:widowControl w:val="0"/>
-        <w:spacing w:line="240" w:lineRule="auto"/>
-      </w:pPr>
-      <w:r>
-        <w:t xml:space="preserve">Do we need to reference appropriate documents that explain URI's, URL's </w:t>
-      </w:r>
-      <w:proofErr w:type="spellStart"/>
-      <w:r>
-        <w:t>etc</w:t>
-      </w:r>
-      <w:proofErr w:type="spellEnd"/>
-      <w:r>
-        <w:t>? Thinking of the audience that this will be distributed to.</w:t>
-      </w:r>
-    </w:p>
-  </w:comment>
-</w:comments>
 </file>
 
 <file path=word/endnotes.xml><?xml version="1.0" encoding="utf-8"?>

</xml_diff>